<commit_message>
grupo responsavel pelas classes Model
</commit_message>
<xml_diff>
--- a/documentation/Turma2DB-Tarefas.docx
+++ b/documentation/Turma2DB-Tarefas.docx
@@ -24,9 +24,19 @@
             <w:tcW w:w="5096" w:type="dxa"/>
           </w:tcPr>
           <w:p>
-            <w:r>
-              <w:t>Caso de Uso</w:t>
-            </w:r>
+            <w:proofErr w:type="spellStart"/>
+            <w:r>
+              <w:t>Caso</w:t>
+            </w:r>
+            <w:proofErr w:type="spellEnd"/>
+            <w:r>
+              <w:t xml:space="preserve"> de </w:t>
+            </w:r>
+            <w:proofErr w:type="spellStart"/>
+            <w:r>
+              <w:t>Uso</w:t>
+            </w:r>
+            <w:proofErr w:type="spellEnd"/>
           </w:p>
         </w:tc>
         <w:tc>
@@ -34,9 +44,11 @@
             <w:tcW w:w="1669" w:type="dxa"/>
           </w:tcPr>
           <w:p>
+            <w:proofErr w:type="spellStart"/>
             <w:r>
               <w:t>Grupos</w:t>
             </w:r>
+            <w:proofErr w:type="spellEnd"/>
           </w:p>
         </w:tc>
         <w:tc>
@@ -99,6 +111,8 @@
             <w:tcW w:w="1669" w:type="dxa"/>
           </w:tcPr>
           <w:p>
+            <w:proofErr w:type="spellStart"/>
+            <w:proofErr w:type="gramStart"/>
             <w:r>
               <w:rPr>
                 <w:lang w:val="pt-PT"/>
@@ -111,6 +125,8 @@
               </w:rPr>
               <w:t>manuelteixeira</w:t>
             </w:r>
+            <w:proofErr w:type="spellEnd"/>
+            <w:proofErr w:type="gramEnd"/>
           </w:p>
         </w:tc>
         <w:tc>
@@ -118,9 +134,11 @@
             <w:tcW w:w="1091" w:type="dxa"/>
           </w:tcPr>
           <w:p>
+            <w:proofErr w:type="spellStart"/>
             <w:r>
               <w:t>Completo</w:t>
             </w:r>
+            <w:proofErr w:type="spellEnd"/>
           </w:p>
         </w:tc>
         <w:tc>
@@ -164,7 +182,21 @@
               <w:rPr>
                 <w:lang w:val="pt-PT"/>
               </w:rPr>
-              <w:t xml:space="preserve"> – o utilizador deve poder criar meios de pagamento dos vários tipos, ex., cartão visa XPTO nr. 12345678, cheques da conta 1234 do banco XYZ, etc.</w:t>
+              <w:t xml:space="preserve"> – o utilizador deve poder criar meios de pagamento dos vários tipos, ex., cartão visa XPTO </w:t>
+            </w:r>
+            <w:proofErr w:type="spellStart"/>
+            <w:r>
+              <w:rPr>
+                <w:lang w:val="pt-PT"/>
+              </w:rPr>
+              <w:t>nr</w:t>
+            </w:r>
+            <w:proofErr w:type="spellEnd"/>
+            <w:r>
+              <w:rPr>
+                <w:lang w:val="pt-PT"/>
+              </w:rPr>
+              <w:t>. 12345678, cheques da conta 1234 do banco XYZ, etc.</w:t>
             </w:r>
           </w:p>
         </w:tc>
@@ -256,19 +288,28 @@
                 <w:lang w:val="pt-PT"/>
               </w:rPr>
             </w:pPr>
+            <w:proofErr w:type="spellStart"/>
             <w:r>
               <w:rPr>
                 <w:lang w:val="pt-PT"/>
               </w:rPr>
               <w:t>EduardoNogueira</w:t>
             </w:r>
+            <w:proofErr w:type="spellEnd"/>
             <w:r>
               <w:rPr>
                 <w:lang w:val="pt-PT"/>
               </w:rPr>
               <w:br/>
+            </w:r>
+            <w:proofErr w:type="spellStart"/>
+            <w:r>
+              <w:rPr>
+                <w:lang w:val="pt-PT"/>
+              </w:rPr>
               <w:t>RicardoMiguel</w:t>
             </w:r>
+            <w:proofErr w:type="spellEnd"/>
           </w:p>
         </w:tc>
         <w:tc>
@@ -299,12 +340,14 @@
                 <w:lang w:val="pt-PT"/>
               </w:rPr>
             </w:pPr>
+            <w:proofErr w:type="spellStart"/>
             <w:r>
               <w:rPr>
                 <w:lang w:val="pt-PT"/>
               </w:rPr>
               <w:t>Yes</w:t>
             </w:r>
+            <w:proofErr w:type="spellEnd"/>
           </w:p>
         </w:tc>
       </w:tr>
@@ -401,12 +444,14 @@
                 <w:lang w:val="pt-PT"/>
               </w:rPr>
             </w:pPr>
+            <w:proofErr w:type="spellStart"/>
             <w:r>
               <w:rPr>
                 <w:lang w:val="pt-PT"/>
               </w:rPr>
               <w:t>Yes</w:t>
             </w:r>
+            <w:proofErr w:type="spellEnd"/>
           </w:p>
         </w:tc>
       </w:tr>
@@ -504,14 +549,35 @@
               <w:rPr>
                 <w:lang w:val="pt-PT"/>
               </w:rPr>
-              <w:t>Visualizar gasto do mes</w:t>
-            </w:r>
+              <w:t xml:space="preserve">Visualizar gasto do </w:t>
+            </w:r>
+            <w:proofErr w:type="spellStart"/>
+            <w:r>
+              <w:rPr>
+                <w:lang w:val="pt-PT"/>
+              </w:rPr>
+              <w:t>mes</w:t>
+            </w:r>
+            <w:proofErr w:type="spellEnd"/>
             <w:r>
               <w:rPr>
                 <w:lang w:val="pt-PT"/>
               </w:rPr>
               <w:br/>
-              <w:t>(sempre visível)</w:t>
+            </w:r>
+            <w:proofErr w:type="gramStart"/>
+            <w:r>
+              <w:rPr>
+                <w:lang w:val="pt-PT"/>
+              </w:rPr>
+              <w:t>(sempre</w:t>
+            </w:r>
+            <w:proofErr w:type="gramEnd"/>
+            <w:r>
+              <w:rPr>
+                <w:lang w:val="pt-PT"/>
+              </w:rPr>
+              <w:t xml:space="preserve"> visível)</w:t>
             </w:r>
           </w:p>
         </w:tc>
@@ -568,9 +634,27 @@
                 <w:numId w:val="2"/>
               </w:numPr>
             </w:pPr>
-            <w:r>
-              <w:t>Consulta gastos mensais</w:t>
-            </w:r>
+            <w:proofErr w:type="spellStart"/>
+            <w:r>
+              <w:t>Consulta</w:t>
+            </w:r>
+            <w:proofErr w:type="spellEnd"/>
+            <w:r>
+              <w:t xml:space="preserve"> </w:t>
+            </w:r>
+            <w:proofErr w:type="spellStart"/>
+            <w:r>
+              <w:t>gastos</w:t>
+            </w:r>
+            <w:proofErr w:type="spellEnd"/>
+            <w:r>
+              <w:t xml:space="preserve"> </w:t>
+            </w:r>
+            <w:proofErr w:type="spellStart"/>
+            <w:r>
+              <w:t>mensais</w:t>
+            </w:r>
+            <w:proofErr w:type="spellEnd"/>
           </w:p>
         </w:tc>
         <w:tc>
@@ -655,8 +739,6 @@
               </w:rPr>
               <w:t>Mafalda Landeiro</w:t>
             </w:r>
-            <w:bookmarkStart w:id="0" w:name="_GoBack"/>
-            <w:bookmarkEnd w:id="0"/>
           </w:p>
         </w:tc>
         <w:tc>
@@ -828,12 +910,38 @@
                 <w:numId w:val="2"/>
               </w:numPr>
             </w:pPr>
-            <w:r>
-              <w:t>Visualizar saldo</w:t>
-            </w:r>
+            <w:proofErr w:type="spellStart"/>
+            <w:r>
+              <w:t>Visualizar</w:t>
+            </w:r>
+            <w:proofErr w:type="spellEnd"/>
+            <w:r>
+              <w:t xml:space="preserve"> </w:t>
+            </w:r>
+            <w:proofErr w:type="spellStart"/>
+            <w:r>
+              <w:t>saldo</w:t>
+            </w:r>
+            <w:proofErr w:type="spellEnd"/>
             <w:r>
               <w:br/>
-              <w:t>(sempre visível)</w:t>
+              <w:t>(</w:t>
+            </w:r>
+            <w:proofErr w:type="spellStart"/>
+            <w:r>
+              <w:t>sempre</w:t>
+            </w:r>
+            <w:proofErr w:type="spellEnd"/>
+            <w:r>
+              <w:t xml:space="preserve"> </w:t>
+            </w:r>
+            <w:proofErr w:type="spellStart"/>
+            <w:r>
+              <w:t>visível</w:t>
+            </w:r>
+            <w:proofErr w:type="spellEnd"/>
+            <w:r>
+              <w:t>)</w:t>
             </w:r>
           </w:p>
         </w:tc>
@@ -872,9 +980,19 @@
                 <w:numId w:val="2"/>
               </w:numPr>
             </w:pPr>
-            <w:r>
-              <w:t>Inicialização do Saldo</w:t>
-            </w:r>
+            <w:proofErr w:type="spellStart"/>
+            <w:r>
+              <w:t>Inicialização</w:t>
+            </w:r>
+            <w:proofErr w:type="spellEnd"/>
+            <w:r>
+              <w:t xml:space="preserve"> do </w:t>
+            </w:r>
+            <w:proofErr w:type="spellStart"/>
+            <w:r>
+              <w:t>Saldo</w:t>
+            </w:r>
+            <w:proofErr w:type="spellEnd"/>
           </w:p>
         </w:tc>
         <w:tc>
@@ -906,9 +1024,19 @@
           </w:tcPr>
           <w:p/>
           <w:p>
-            <w:r>
-              <w:t>Listagens de despesas</w:t>
-            </w:r>
+            <w:proofErr w:type="spellStart"/>
+            <w:r>
+              <w:t>Listagens</w:t>
+            </w:r>
+            <w:proofErr w:type="spellEnd"/>
+            <w:r>
+              <w:t xml:space="preserve"> de </w:t>
+            </w:r>
+            <w:proofErr w:type="spellStart"/>
+            <w:r>
+              <w:t>despesas</w:t>
+            </w:r>
+            <w:proofErr w:type="spellEnd"/>
           </w:p>
         </w:tc>
         <w:tc>
@@ -939,16 +1067,89 @@
             <w:tcW w:w="5096" w:type="dxa"/>
           </w:tcPr>
           <w:p>
-            <w:r>
-              <w:t>Criação classes modelo</w:t>
-            </w:r>
+            <w:proofErr w:type="spellStart"/>
+            <w:r>
+              <w:t>Criação</w:t>
+            </w:r>
+            <w:proofErr w:type="spellEnd"/>
+            <w:r>
+              <w:t>/</w:t>
+            </w:r>
+            <w:proofErr w:type="spellStart"/>
+            <w:r>
+              <w:t>alteração</w:t>
+            </w:r>
+            <w:proofErr w:type="spellEnd"/>
+            <w:r>
+              <w:t xml:space="preserve"> classes </w:t>
+            </w:r>
+            <w:proofErr w:type="spellStart"/>
+            <w:r>
+              <w:t>modelo</w:t>
+            </w:r>
+            <w:proofErr w:type="spellEnd"/>
           </w:p>
         </w:tc>
         <w:tc>
           <w:tcPr>
             <w:tcW w:w="1669" w:type="dxa"/>
           </w:tcPr>
-          <w:p/>
+          <w:p>
+            <w:proofErr w:type="spellStart"/>
+            <w:r>
+              <w:t>Nuno</w:t>
+            </w:r>
+            <w:proofErr w:type="spellEnd"/>
+            <w:r>
+              <w:t xml:space="preserve"> </w:t>
+            </w:r>
+            <w:proofErr w:type="spellStart"/>
+            <w:r>
+              <w:t>Neves</w:t>
+            </w:r>
+            <w:proofErr w:type="spellEnd"/>
+          </w:p>
+          <w:p>
+            <w:proofErr w:type="spellStart"/>
+            <w:r>
+              <w:t>Mafalda</w:t>
+            </w:r>
+            <w:proofErr w:type="spellEnd"/>
+            <w:r>
+              <w:t xml:space="preserve"> </w:t>
+            </w:r>
+            <w:proofErr w:type="spellStart"/>
+            <w:r>
+              <w:t>Landeiro</w:t>
+            </w:r>
+            <w:proofErr w:type="spellEnd"/>
+          </w:p>
+          <w:p>
+            <w:r>
+              <w:t xml:space="preserve">(para </w:t>
+            </w:r>
+            <w:proofErr w:type="spellStart"/>
+            <w:r>
+              <w:t>alterar,falar</w:t>
+            </w:r>
+            <w:proofErr w:type="spellEnd"/>
+            <w:r>
+              <w:t xml:space="preserve"> com o </w:t>
+            </w:r>
+            <w:proofErr w:type="spellStart"/>
+            <w:r>
+              <w:t>grupo</w:t>
+            </w:r>
+            <w:proofErr w:type="spellEnd"/>
+            <w:r>
+              <w:t xml:space="preserve"> primeiro</w:t>
+            </w:r>
+            <w:bookmarkStart w:id="0" w:name="_GoBack"/>
+            <w:bookmarkEnd w:id="0"/>
+            <w:r>
+              <w:t>)</w:t>
+            </w:r>
+          </w:p>
         </w:tc>
         <w:tc>
           <w:tcPr>

</xml_diff>